<commit_message>
Removed preview button. Added to report
</commit_message>
<xml_diff>
--- a/Documentation/Report.docx
+++ b/Documentation/Report.docx
@@ -143,7 +143,68 @@
     </w:p>
     <w:p>
       <w:r>
-        <w:t>&lt;Insert Images with steps&gt;</w:t>
+        <w:t xml:space="preserve">User must first click the Sign-Up button located in the top right corner and then fill out the </w:t>
+      </w:r>
+      <w:r>
+        <w:t>fields. E-mail must be an E-mail and not in use already on the website.</w:t>
+      </w:r>
+      <w:r>
+        <w:t xml:space="preserve"> Password must be more than 8 characters.</w:t>
+      </w:r>
+    </w:p>
+    <w:p>
+      <w:r>
+        <w:rPr>
+          <w:noProof/>
+        </w:rPr>
+        <w:drawing>
+          <wp:inline distT="0" distB="0" distL="0" distR="0" wp14:anchorId="2E1DD2BB" wp14:editId="37C161B5">
+            <wp:extent cx="1676400" cy="2662716"/>
+            <wp:effectExtent l="0" t="0" r="0" b="4445"/>
+            <wp:docPr id="4" name="Picture 4" descr="https://i.gyazo.com/375277e20cf1d50808e83e52afa764e5.png"/>
+            <wp:cNvGraphicFramePr>
+              <a:graphicFrameLocks xmlns:a="http://schemas.openxmlformats.org/drawingml/2006/main" noChangeAspect="1"/>
+            </wp:cNvGraphicFramePr>
+            <a:graphic xmlns:a="http://schemas.openxmlformats.org/drawingml/2006/main">
+              <a:graphicData uri="http://schemas.openxmlformats.org/drawingml/2006/picture">
+                <pic:pic xmlns:pic="http://schemas.openxmlformats.org/drawingml/2006/picture">
+                  <pic:nvPicPr>
+                    <pic:cNvPr id="0" name="Picture 20" descr="https://i.gyazo.com/375277e20cf1d50808e83e52afa764e5.png"/>
+                    <pic:cNvPicPr>
+                      <a:picLocks noChangeAspect="1" noChangeArrowheads="1"/>
+                    </pic:cNvPicPr>
+                  </pic:nvPicPr>
+                  <pic:blipFill>
+                    <a:blip r:embed="rId8">
+                      <a:extLst>
+                        <a:ext uri="{28A0092B-C50C-407E-A947-70E740481C1C}">
+                          <a14:useLocalDpi xmlns:a14="http://schemas.microsoft.com/office/drawing/2010/main" val="0"/>
+                        </a:ext>
+                      </a:extLst>
+                    </a:blip>
+                    <a:srcRect/>
+                    <a:stretch>
+                      <a:fillRect/>
+                    </a:stretch>
+                  </pic:blipFill>
+                  <pic:spPr bwMode="auto">
+                    <a:xfrm>
+                      <a:off x="0" y="0"/>
+                      <a:ext cx="1683263" cy="2673618"/>
+                    </a:xfrm>
+                    <a:prstGeom prst="rect">
+                      <a:avLst/>
+                    </a:prstGeom>
+                    <a:noFill/>
+                    <a:ln>
+                      <a:noFill/>
+                    </a:ln>
+                  </pic:spPr>
+                </pic:pic>
+              </a:graphicData>
+            </a:graphic>
+          </wp:inline>
+        </w:drawing>
       </w:r>
     </w:p>
     <w:p>
@@ -161,10 +222,91 @@
     </w:p>
     <w:p>
       <w:r>
-        <w:t>&lt;</w:t>
-      </w:r>
-      <w:r>
-        <w:t>Insert images with steps&gt;</w:t>
+        <w:t>Firstly,</w:t>
+      </w:r>
+      <w:r>
+        <w:t xml:space="preserve"> have a registered account and then press the Sign In button located next to the </w:t>
+      </w:r>
+      <w:r>
+        <w:t>Sign-up</w:t>
+      </w:r>
+      <w:r>
+        <w:t xml:space="preserve"> button.</w:t>
+      </w:r>
+      <w:r>
+        <w:t xml:space="preserve"> To login as admin use </w:t>
+      </w:r>
+      <w:hyperlink r:id="rId9" w:history="1">
+        <w:r>
+          <w:rPr>
+            <w:rStyle w:val="Hyperlink"/>
+          </w:rPr>
+          <w:t>liamwest1@hotmail.com</w:t>
+        </w:r>
+      </w:hyperlink>
+      <w:r>
+        <w:t xml:space="preserve"> as the E-mail and then qwerty123 as the password, this will give the user access to the dashboard.</w:t>
+      </w:r>
+    </w:p>
+    <w:p>
+      <w:pPr>
+        <w:rPr>
+          <w:b/>
+        </w:rPr>
+      </w:pPr>
+      <w:r>
+        <w:rPr>
+          <w:noProof/>
+        </w:rPr>
+        <w:lastRenderedPageBreak/>
+        <w:drawing>
+          <wp:inline distT="0" distB="0" distL="0" distR="0" wp14:anchorId="2D2F32FC" wp14:editId="2DCBC508">
+            <wp:extent cx="2038962" cy="2270760"/>
+            <wp:effectExtent l="0" t="0" r="0" b="0"/>
+            <wp:docPr id="5" name="Picture 5" descr="https://i.gyazo.com/d54fd737318706086920b5e0680c69f7.png"/>
+            <wp:cNvGraphicFramePr>
+              <a:graphicFrameLocks xmlns:a="http://schemas.openxmlformats.org/drawingml/2006/main" noChangeAspect="1"/>
+            </wp:cNvGraphicFramePr>
+            <a:graphic xmlns:a="http://schemas.openxmlformats.org/drawingml/2006/main">
+              <a:graphicData uri="http://schemas.openxmlformats.org/drawingml/2006/picture">
+                <pic:pic xmlns:pic="http://schemas.openxmlformats.org/drawingml/2006/picture">
+                  <pic:nvPicPr>
+                    <pic:cNvPr id="0" name="Picture 22" descr="https://i.gyazo.com/d54fd737318706086920b5e0680c69f7.png"/>
+                    <pic:cNvPicPr>
+                      <a:picLocks noChangeAspect="1" noChangeArrowheads="1"/>
+                    </pic:cNvPicPr>
+                  </pic:nvPicPr>
+                  <pic:blipFill>
+                    <a:blip r:embed="rId10">
+                      <a:extLst>
+                        <a:ext uri="{28A0092B-C50C-407E-A947-70E740481C1C}">
+                          <a14:useLocalDpi xmlns:a14="http://schemas.microsoft.com/office/drawing/2010/main" val="0"/>
+                        </a:ext>
+                      </a:extLst>
+                    </a:blip>
+                    <a:srcRect/>
+                    <a:stretch>
+                      <a:fillRect/>
+                    </a:stretch>
+                  </pic:blipFill>
+                  <pic:spPr bwMode="auto">
+                    <a:xfrm>
+                      <a:off x="0" y="0"/>
+                      <a:ext cx="2047775" cy="2280575"/>
+                    </a:xfrm>
+                    <a:prstGeom prst="rect">
+                      <a:avLst/>
+                    </a:prstGeom>
+                    <a:noFill/>
+                    <a:ln>
+                      <a:noFill/>
+                    </a:ln>
+                  </pic:spPr>
+                </pic:pic>
+              </a:graphicData>
+            </a:graphic>
+          </wp:inline>
+        </w:drawing>
       </w:r>
     </w:p>
     <w:p>
@@ -198,146 +340,215 @@
         </w:rPr>
         <w:t>Blogs</w:t>
       </w:r>
-    </w:p>
-    <w:p>
-      <w:pPr>
-        <w:rPr>
-          <w:b/>
-        </w:rPr>
-      </w:pPr>
-      <w:r>
-        <w:rPr>
-          <w:b/>
-        </w:rPr>
-        <w:t>Create Blog</w:t>
-      </w:r>
-    </w:p>
-    <w:p>
-      <w:r>
-        <w:t>&lt;Insert images with steps&gt;</w:t>
-      </w:r>
-    </w:p>
-    <w:p>
-      <w:pPr>
-        <w:rPr>
-          <w:b/>
-        </w:rPr>
-      </w:pPr>
-      <w:r>
-        <w:rPr>
-          <w:b/>
-        </w:rPr>
-        <w:t>Edit Blog</w:t>
-      </w:r>
-    </w:p>
-    <w:p>
-      <w:r>
-        <w:t>&lt;Insert images with steps&gt;</w:t>
-      </w:r>
-    </w:p>
-    <w:p>
-      <w:pPr>
-        <w:rPr>
-          <w:b/>
-        </w:rPr>
-      </w:pPr>
-      <w:r>
-        <w:rPr>
-          <w:b/>
-        </w:rPr>
-        <w:t>Remove Blog</w:t>
-      </w:r>
-    </w:p>
-    <w:p>
-      <w:r>
-        <w:t>&lt;Insert images with steps&gt;</w:t>
-      </w:r>
-    </w:p>
-    <w:p>
-      <w:pPr>
-        <w:rPr>
-          <w:b/>
-        </w:rPr>
-      </w:pPr>
-    </w:p>
-    <w:p>
-      <w:pPr>
-        <w:rPr>
-          <w:b/>
-        </w:rPr>
-      </w:pPr>
-      <w:r>
-        <w:rPr>
-          <w:b/>
-        </w:rPr>
-        <w:t xml:space="preserve">1.2.3 </w:t>
-      </w:r>
-      <w:r>
-        <w:rPr>
-          <w:b/>
-        </w:rPr>
-        <w:t xml:space="preserve">Manage </w:t>
-      </w:r>
-      <w:r>
-        <w:rPr>
-          <w:b/>
-        </w:rPr>
-        <w:t>Portfolio</w:t>
-      </w:r>
-    </w:p>
-    <w:p>
-      <w:pPr>
-        <w:rPr>
-          <w:b/>
-        </w:rPr>
-      </w:pPr>
-      <w:r>
-        <w:rPr>
-          <w:b/>
-        </w:rPr>
-        <w:t>Create Item</w:t>
-      </w:r>
-    </w:p>
-    <w:p>
-      <w:r>
-        <w:t>&lt;Insert images with steps&gt;</w:t>
-      </w:r>
-    </w:p>
-    <w:p>
-      <w:pPr>
-        <w:rPr>
-          <w:b/>
-        </w:rPr>
-      </w:pPr>
-      <w:r>
-        <w:rPr>
-          <w:b/>
-        </w:rPr>
-        <w:t>Edit Item</w:t>
-      </w:r>
-    </w:p>
-    <w:p>
-      <w:r>
-        <w:t>&lt;Insert images with steps&gt;</w:t>
-      </w:r>
-    </w:p>
-    <w:p>
-      <w:pPr>
-        <w:rPr>
-          <w:b/>
-        </w:rPr>
-      </w:pPr>
-      <w:r>
-        <w:rPr>
-          <w:b/>
-        </w:rPr>
-        <w:t>Remove Item</w:t>
-      </w:r>
-    </w:p>
-    <w:p>
-      <w:r>
-        <w:t>&lt;Insert images with steps&gt;</w:t>
-      </w:r>
+      <w:r>
+        <w:rPr>
+          <w:b/>
+        </w:rPr>
+        <w:t>/Portfolio</w:t>
+      </w:r>
+    </w:p>
+    <w:p>
+      <w:pPr>
+        <w:rPr>
+          <w:b/>
+        </w:rPr>
+      </w:pPr>
+      <w:r>
+        <w:rPr>
+          <w:b/>
+        </w:rPr>
+        <w:t>Create</w:t>
+      </w:r>
+      <w:r>
+        <w:rPr>
+          <w:b/>
+        </w:rPr>
+        <w:t>/Edit</w:t>
+      </w:r>
+      <w:r>
+        <w:rPr>
+          <w:b/>
+        </w:rPr>
+        <w:t>/Remove</w:t>
+      </w:r>
+      <w:r>
+        <w:rPr>
+          <w:b/>
+        </w:rPr>
+        <w:t xml:space="preserve"> Blog</w:t>
+      </w:r>
+      <w:r>
+        <w:rPr>
+          <w:b/>
+        </w:rPr>
+        <w:t xml:space="preserve"> and Portfolio</w:t>
+      </w:r>
+    </w:p>
+    <w:p>
+      <w:r>
+        <w:t>Firstly Sign-In and navigate to the dashboard in the navbar.</w:t>
+      </w:r>
+      <w:r>
+        <w:t xml:space="preserve"> Click Manage Blog and fill in the fields required. (All fields) and then click Submit. </w:t>
+      </w:r>
+      <w:r>
+        <w:t>Similarly,</w:t>
+      </w:r>
+      <w:r>
+        <w:t xml:space="preserve"> for editing, however in the other tab it is possible to select a post by title </w:t>
+      </w:r>
+      <w:r>
+        <w:t>the user wants to edit.</w:t>
+      </w:r>
+      <w:r>
+        <w:t xml:space="preserve"> By clicking remove, the blog will be deleted from existence.</w:t>
+      </w:r>
+      <w:r>
+        <w:t xml:space="preserve"> This works the same for managing portfolio pieces.</w:t>
+      </w:r>
+    </w:p>
+    <w:p>
+      <w:r>
+        <w:rPr>
+          <w:noProof/>
+        </w:rPr>
+        <w:drawing>
+          <wp:inline distT="0" distB="0" distL="0" distR="0" wp14:anchorId="43365A7C" wp14:editId="2F7840E4">
+            <wp:extent cx="2799859" cy="2700285"/>
+            <wp:effectExtent l="0" t="0" r="635" b="5080"/>
+            <wp:docPr id="6" name="Picture 6" descr="https://i.gyazo.com/9d0c25a75eab9d2fb960b68e1b0162ef.png"/>
+            <wp:cNvGraphicFramePr>
+              <a:graphicFrameLocks xmlns:a="http://schemas.openxmlformats.org/drawingml/2006/main" noChangeAspect="1"/>
+            </wp:cNvGraphicFramePr>
+            <a:graphic xmlns:a="http://schemas.openxmlformats.org/drawingml/2006/main">
+              <a:graphicData uri="http://schemas.openxmlformats.org/drawingml/2006/picture">
+                <pic:pic xmlns:pic="http://schemas.openxmlformats.org/drawingml/2006/picture">
+                  <pic:nvPicPr>
+                    <pic:cNvPr id="0" name="Picture 24" descr="https://i.gyazo.com/9d0c25a75eab9d2fb960b68e1b0162ef.png"/>
+                    <pic:cNvPicPr>
+                      <a:picLocks noChangeAspect="1" noChangeArrowheads="1"/>
+                    </pic:cNvPicPr>
+                  </pic:nvPicPr>
+                  <pic:blipFill>
+                    <a:blip r:embed="rId11" cstate="print">
+                      <a:extLst>
+                        <a:ext uri="{28A0092B-C50C-407E-A947-70E740481C1C}">
+                          <a14:useLocalDpi xmlns:a14="http://schemas.microsoft.com/office/drawing/2010/main" val="0"/>
+                        </a:ext>
+                      </a:extLst>
+                    </a:blip>
+                    <a:srcRect/>
+                    <a:stretch>
+                      <a:fillRect/>
+                    </a:stretch>
+                  </pic:blipFill>
+                  <pic:spPr bwMode="auto">
+                    <a:xfrm>
+                      <a:off x="0" y="0"/>
+                      <a:ext cx="2812755" cy="2712722"/>
+                    </a:xfrm>
+                    <a:prstGeom prst="rect">
+                      <a:avLst/>
+                    </a:prstGeom>
+                    <a:noFill/>
+                    <a:ln>
+                      <a:noFill/>
+                    </a:ln>
+                  </pic:spPr>
+                </pic:pic>
+              </a:graphicData>
+            </a:graphic>
+          </wp:inline>
+        </w:drawing>
+      </w:r>
+      <w:r>
+        <w:rPr>
+          <w:noProof/>
+        </w:rPr>
+        <w:drawing>
+          <wp:inline distT="0" distB="0" distL="0" distR="0" wp14:anchorId="327954BB" wp14:editId="25DF3C92">
+            <wp:extent cx="2623116" cy="2667000"/>
+            <wp:effectExtent l="0" t="0" r="6350" b="0"/>
+            <wp:docPr id="7" name="Picture 7" descr="https://i.gyazo.com/c81178be7ba10caa8d27515ed7e6f76a.png"/>
+            <wp:cNvGraphicFramePr>
+              <a:graphicFrameLocks xmlns:a="http://schemas.openxmlformats.org/drawingml/2006/main" noChangeAspect="1"/>
+            </wp:cNvGraphicFramePr>
+            <a:graphic xmlns:a="http://schemas.openxmlformats.org/drawingml/2006/main">
+              <a:graphicData uri="http://schemas.openxmlformats.org/drawingml/2006/picture">
+                <pic:pic xmlns:pic="http://schemas.openxmlformats.org/drawingml/2006/picture">
+                  <pic:nvPicPr>
+                    <pic:cNvPr id="0" name="Picture 26" descr="https://i.gyazo.com/c81178be7ba10caa8d27515ed7e6f76a.png"/>
+                    <pic:cNvPicPr>
+                      <a:picLocks noChangeAspect="1" noChangeArrowheads="1"/>
+                    </pic:cNvPicPr>
+                  </pic:nvPicPr>
+                  <pic:blipFill>
+                    <a:blip r:embed="rId12" cstate="print">
+                      <a:extLst>
+                        <a:ext uri="{28A0092B-C50C-407E-A947-70E740481C1C}">
+                          <a14:useLocalDpi xmlns:a14="http://schemas.microsoft.com/office/drawing/2010/main" val="0"/>
+                        </a:ext>
+                      </a:extLst>
+                    </a:blip>
+                    <a:srcRect/>
+                    <a:stretch>
+                      <a:fillRect/>
+                    </a:stretch>
+                  </pic:blipFill>
+                  <pic:spPr bwMode="auto">
+                    <a:xfrm>
+                      <a:off x="0" y="0"/>
+                      <a:ext cx="2627758" cy="2671720"/>
+                    </a:xfrm>
+                    <a:prstGeom prst="rect">
+                      <a:avLst/>
+                    </a:prstGeom>
+                    <a:noFill/>
+                    <a:ln>
+                      <a:noFill/>
+                    </a:ln>
+                  </pic:spPr>
+                </pic:pic>
+              </a:graphicData>
+            </a:graphic>
+          </wp:inline>
+        </w:drawing>
+      </w:r>
+    </w:p>
+    <w:p>
+      <w:pPr>
+        <w:rPr>
+          <w:b/>
+        </w:rPr>
+      </w:pPr>
+    </w:p>
+    <w:p>
+      <w:pPr>
+        <w:rPr>
+          <w:b/>
+        </w:rPr>
+      </w:pPr>
+    </w:p>
+    <w:p>
+      <w:pPr>
+        <w:rPr>
+          <w:b/>
+        </w:rPr>
+      </w:pPr>
+    </w:p>
+    <w:p>
+      <w:pPr>
+        <w:rPr>
+          <w:b/>
+        </w:rPr>
+      </w:pPr>
+    </w:p>
+    <w:p>
+      <w:pPr>
+        <w:rPr>
+          <w:b/>
+        </w:rPr>
+      </w:pPr>
     </w:p>
     <w:p>
       <w:pPr>
@@ -377,39 +588,78 @@
         <w:rPr>
           <w:b/>
         </w:rPr>
-        <w:t>Remove Users</w:t>
-      </w:r>
-    </w:p>
-    <w:p>
-      <w:r>
-        <w:t>&lt;Insert images with steps&gt;</w:t>
-      </w:r>
-    </w:p>
-    <w:p>
-      <w:pPr>
-        <w:rPr>
-          <w:b/>
-        </w:rPr>
-      </w:pPr>
-      <w:r>
-        <w:rPr>
-          <w:b/>
-        </w:rPr>
-        <w:t>Ban Users</w:t>
-      </w:r>
-    </w:p>
-    <w:p>
-      <w:r>
-        <w:t>&lt;Insert images with steps&gt;</w:t>
-      </w:r>
-    </w:p>
-    <w:p>
-      <w:pPr>
-        <w:rPr>
-          <w:b/>
-        </w:rPr>
-      </w:pPr>
-    </w:p>
+        <w:t>Ban/Remove Users</w:t>
+      </w:r>
+    </w:p>
+    <w:p>
+      <w:r>
+        <w:t xml:space="preserve">It is important to update the list of users if the admin has been idle on the page for too long. This is necessary if the admin wants to view recently registered accounts. Remove user button removes the account from existence while the Ban user button makes </w:t>
+      </w:r>
+      <w:proofErr w:type="gramStart"/>
+      <w:r>
+        <w:t>it</w:t>
+      </w:r>
+      <w:proofErr w:type="gramEnd"/>
+      <w:r>
+        <w:t xml:space="preserve"> so they cannot Sign up again with that E-mail. </w:t>
+      </w:r>
+    </w:p>
+    <w:p>
+      <w:r>
+        <w:rPr>
+          <w:noProof/>
+        </w:rPr>
+        <w:drawing>
+          <wp:inline distT="0" distB="0" distL="0" distR="0" wp14:anchorId="374E55AA" wp14:editId="3AC07C9B">
+            <wp:extent cx="2948940" cy="2701289"/>
+            <wp:effectExtent l="0" t="0" r="3810" b="4445"/>
+            <wp:docPr id="8" name="Picture 8" descr="https://i.gyazo.com/192854f74700ffae88225d668bfb0755.png"/>
+            <wp:cNvGraphicFramePr>
+              <a:graphicFrameLocks xmlns:a="http://schemas.openxmlformats.org/drawingml/2006/main" noChangeAspect="1"/>
+            </wp:cNvGraphicFramePr>
+            <a:graphic xmlns:a="http://schemas.openxmlformats.org/drawingml/2006/main">
+              <a:graphicData uri="http://schemas.openxmlformats.org/drawingml/2006/picture">
+                <pic:pic xmlns:pic="http://schemas.openxmlformats.org/drawingml/2006/picture">
+                  <pic:nvPicPr>
+                    <pic:cNvPr id="0" name="Picture 28" descr="https://i.gyazo.com/192854f74700ffae88225d668bfb0755.png"/>
+                    <pic:cNvPicPr>
+                      <a:picLocks noChangeAspect="1" noChangeArrowheads="1"/>
+                    </pic:cNvPicPr>
+                  </pic:nvPicPr>
+                  <pic:blipFill>
+                    <a:blip r:embed="rId13">
+                      <a:extLst>
+                        <a:ext uri="{28A0092B-C50C-407E-A947-70E740481C1C}">
+                          <a14:useLocalDpi xmlns:a14="http://schemas.microsoft.com/office/drawing/2010/main" val="0"/>
+                        </a:ext>
+                      </a:extLst>
+                    </a:blip>
+                    <a:srcRect/>
+                    <a:stretch>
+                      <a:fillRect/>
+                    </a:stretch>
+                  </pic:blipFill>
+                  <pic:spPr bwMode="auto">
+                    <a:xfrm>
+                      <a:off x="0" y="0"/>
+                      <a:ext cx="2959397" cy="2710868"/>
+                    </a:xfrm>
+                    <a:prstGeom prst="rect">
+                      <a:avLst/>
+                    </a:prstGeom>
+                    <a:noFill/>
+                    <a:ln>
+                      <a:noFill/>
+                    </a:ln>
+                  </pic:spPr>
+                </pic:pic>
+              </a:graphicData>
+            </a:graphic>
+          </wp:inline>
+        </w:drawing>
+      </w:r>
+    </w:p>
+    <w:p/>
     <w:p>
       <w:pPr>
         <w:rPr>
@@ -433,53 +683,158 @@
         <w:rPr>
           <w:b/>
         </w:rPr>
-        <w:t>Admin/Developer</w:t>
-      </w:r>
-    </w:p>
-    <w:p>
-      <w:r>
-        <w:t>&lt;Insert images with steps&gt;</w:t>
-      </w:r>
-    </w:p>
-    <w:p>
-      <w:pPr>
-        <w:rPr>
-          <w:b/>
-        </w:rPr>
-      </w:pPr>
-      <w:r>
-        <w:rPr>
-          <w:b/>
-        </w:rPr>
-        <w:t>Client</w:t>
-      </w:r>
-    </w:p>
-    <w:p>
-      <w:r>
-        <w:t>&lt;Insert images with steps&gt;</w:t>
-      </w:r>
-    </w:p>
-    <w:p>
-      <w:pPr>
-        <w:rPr>
-          <w:b/>
-        </w:rPr>
-      </w:pPr>
-    </w:p>
-    <w:p>
-      <w:pPr>
-        <w:rPr>
-          <w:b/>
-          <w:sz w:val="24"/>
-          <w:szCs w:val="24"/>
-        </w:rPr>
-      </w:pPr>
-      <w:r>
-        <w:rPr>
-          <w:b/>
-          <w:sz w:val="24"/>
-          <w:szCs w:val="24"/>
-        </w:rPr>
+        <w:t>Admin/</w:t>
+      </w:r>
+      <w:r>
+        <w:rPr>
+          <w:b/>
+        </w:rPr>
+        <w:t>Normal User</w:t>
+      </w:r>
+    </w:p>
+    <w:p>
+      <w:r>
+        <w:t xml:space="preserve">Clicking on Live chat now while Signed in to admin will display a different view to the client. Showing a list of users with the messages sent to a from.  On the other </w:t>
+      </w:r>
+      <w:proofErr w:type="gramStart"/>
+      <w:r>
+        <w:t>hand</w:t>
+      </w:r>
+      <w:proofErr w:type="gramEnd"/>
+      <w:r>
+        <w:t xml:space="preserve"> the normal user is just shown the chat log.</w:t>
+      </w:r>
+    </w:p>
+    <w:p>
+      <w:r>
+        <w:rPr>
+          <w:noProof/>
+        </w:rPr>
+        <w:drawing>
+          <wp:inline distT="0" distB="0" distL="0" distR="0" wp14:anchorId="782E01A5" wp14:editId="2B177971">
+            <wp:extent cx="2661547" cy="2255367"/>
+            <wp:effectExtent l="0" t="0" r="5715" b="0"/>
+            <wp:docPr id="10" name="Picture 10" descr="https://i.gyazo.com/b33ae1cd4baeffd2f3ccec2fa431356d.png"/>
+            <wp:cNvGraphicFramePr>
+              <a:graphicFrameLocks xmlns:a="http://schemas.openxmlformats.org/drawingml/2006/main" noChangeAspect="1"/>
+            </wp:cNvGraphicFramePr>
+            <a:graphic xmlns:a="http://schemas.openxmlformats.org/drawingml/2006/main">
+              <a:graphicData uri="http://schemas.openxmlformats.org/drawingml/2006/picture">
+                <pic:pic xmlns:pic="http://schemas.openxmlformats.org/drawingml/2006/picture">
+                  <pic:nvPicPr>
+                    <pic:cNvPr id="0" name="Picture 35" descr="https://i.gyazo.com/b33ae1cd4baeffd2f3ccec2fa431356d.png"/>
+                    <pic:cNvPicPr>
+                      <a:picLocks noChangeAspect="1" noChangeArrowheads="1"/>
+                    </pic:cNvPicPr>
+                  </pic:nvPicPr>
+                  <pic:blipFill>
+                    <a:blip r:embed="rId14">
+                      <a:extLst>
+                        <a:ext uri="{28A0092B-C50C-407E-A947-70E740481C1C}">
+                          <a14:useLocalDpi xmlns:a14="http://schemas.microsoft.com/office/drawing/2010/main" val="0"/>
+                        </a:ext>
+                      </a:extLst>
+                    </a:blip>
+                    <a:srcRect/>
+                    <a:stretch>
+                      <a:fillRect/>
+                    </a:stretch>
+                  </pic:blipFill>
+                  <pic:spPr bwMode="auto">
+                    <a:xfrm>
+                      <a:off x="0" y="0"/>
+                      <a:ext cx="2675297" cy="2267018"/>
+                    </a:xfrm>
+                    <a:prstGeom prst="rect">
+                      <a:avLst/>
+                    </a:prstGeom>
+                    <a:noFill/>
+                    <a:ln>
+                      <a:noFill/>
+                    </a:ln>
+                  </pic:spPr>
+                </pic:pic>
+              </a:graphicData>
+            </a:graphic>
+          </wp:inline>
+        </w:drawing>
+      </w:r>
+      <w:r>
+        <w:rPr>
+          <w:noProof/>
+        </w:rPr>
+        <w:drawing>
+          <wp:inline distT="0" distB="0" distL="0" distR="0" wp14:anchorId="73AD7813" wp14:editId="2618134D">
+            <wp:extent cx="2971800" cy="2610968"/>
+            <wp:effectExtent l="0" t="0" r="0" b="0"/>
+            <wp:docPr id="12" name="Picture 12" descr="https://i.gyazo.com/ae199e1d0fbab67ba702398c364b47c4.png"/>
+            <wp:cNvGraphicFramePr>
+              <a:graphicFrameLocks xmlns:a="http://schemas.openxmlformats.org/drawingml/2006/main" noChangeAspect="1"/>
+            </wp:cNvGraphicFramePr>
+            <a:graphic xmlns:a="http://schemas.openxmlformats.org/drawingml/2006/main">
+              <a:graphicData uri="http://schemas.openxmlformats.org/drawingml/2006/picture">
+                <pic:pic xmlns:pic="http://schemas.openxmlformats.org/drawingml/2006/picture">
+                  <pic:nvPicPr>
+                    <pic:cNvPr id="0" name="Picture 42" descr="https://i.gyazo.com/ae199e1d0fbab67ba702398c364b47c4.png"/>
+                    <pic:cNvPicPr>
+                      <a:picLocks noChangeAspect="1" noChangeArrowheads="1"/>
+                    </pic:cNvPicPr>
+                  </pic:nvPicPr>
+                  <pic:blipFill>
+                    <a:blip r:embed="rId15">
+                      <a:extLst>
+                        <a:ext uri="{28A0092B-C50C-407E-A947-70E740481C1C}">
+                          <a14:useLocalDpi xmlns:a14="http://schemas.microsoft.com/office/drawing/2010/main" val="0"/>
+                        </a:ext>
+                      </a:extLst>
+                    </a:blip>
+                    <a:srcRect/>
+                    <a:stretch>
+                      <a:fillRect/>
+                    </a:stretch>
+                  </pic:blipFill>
+                  <pic:spPr bwMode="auto">
+                    <a:xfrm>
+                      <a:off x="0" y="0"/>
+                      <a:ext cx="2977321" cy="2615819"/>
+                    </a:xfrm>
+                    <a:prstGeom prst="rect">
+                      <a:avLst/>
+                    </a:prstGeom>
+                    <a:noFill/>
+                    <a:ln>
+                      <a:noFill/>
+                    </a:ln>
+                  </pic:spPr>
+                </pic:pic>
+              </a:graphicData>
+            </a:graphic>
+          </wp:inline>
+        </w:drawing>
+      </w:r>
+    </w:p>
+    <w:p>
+      <w:pPr>
+        <w:rPr>
+          <w:b/>
+        </w:rPr>
+      </w:pPr>
+    </w:p>
+    <w:p>
+      <w:pPr>
+        <w:rPr>
+          <w:b/>
+          <w:sz w:val="24"/>
+          <w:szCs w:val="24"/>
+        </w:rPr>
+      </w:pPr>
+      <w:r>
+        <w:rPr>
+          <w:b/>
+          <w:sz w:val="24"/>
+          <w:szCs w:val="24"/>
+        </w:rPr>
+        <w:lastRenderedPageBreak/>
         <w:t xml:space="preserve">1.3 </w:t>
       </w:r>
       <w:r>
@@ -806,7 +1161,6 @@
         </w:numPr>
       </w:pPr>
       <w:r>
-        <w:lastRenderedPageBreak/>
         <w:t xml:space="preserve">Used to store files, accessible in the public folder. The path will be stored in the database for access from the view. </w:t>
       </w:r>
     </w:p>
@@ -999,6 +1353,7 @@
         </w:numPr>
       </w:pPr>
       <w:r>
+        <w:lastRenderedPageBreak/>
         <w:t>Was originally used as the folder structure for the website before switching to express. Some parts of the folder files are still included.</w:t>
       </w:r>
     </w:p>
@@ -1226,16 +1581,8 @@
       </w:r>
     </w:p>
     <w:p>
-      <w:pPr>
-        <w:rPr>
-          <w:color w:val="FF0000"/>
-        </w:rPr>
-      </w:pPr>
-      <w:r>
-        <w:rPr>
-          <w:color w:val="FF0000"/>
-        </w:rPr>
-        <w:t>&lt;Include documentation for Personas&gt;</w:t>
+      <w:r>
+        <w:t>(See 8.1)</w:t>
       </w:r>
     </w:p>
     <w:p>
@@ -1257,7 +1604,6 @@
     </w:p>
     <w:p>
       <w:r>
-        <w:lastRenderedPageBreak/>
         <w:t>The app needed to include a dashboard so that the admin could create/edit/remove blogs and portfolio items to consistently update the potential clients and interested viewers.</w:t>
       </w:r>
       <w:r>
@@ -1748,6 +2094,8 @@
       <w:r>
         <w:t>testing and changes to the backlog. This was more suitable than the waterfall methodology.</w:t>
       </w:r>
+      <w:bookmarkStart w:id="0" w:name="_GoBack"/>
+      <w:bookmarkEnd w:id="0"/>
       <w:r>
         <w:t xml:space="preserve"> This was utilized on Trello, moving items from the backlog, to planning, splitting items into releases, and sprints to be complete within a 2-week period at a time. This gave clear</w:t>
       </w:r>
@@ -1763,7 +2111,11 @@
         <w:t xml:space="preserve">After committing and pushing changes to a repository on GitHub, the commit would be detected by Jenkins. Throughout the development process I failed to develop my solution in accordance to the Unit Tests. This was due to the inexperience with </w:t>
       </w:r>
       <w:r>
-        <w:t>the MEAN stack and uncertainty with the items I could test until the very end.</w:t>
+        <w:t xml:space="preserve">the MEAN stack and uncertainty with the items I </w:t>
+      </w:r>
+      <w:r>
+        <w:lastRenderedPageBreak/>
+        <w:t>could test until the very end.</w:t>
       </w:r>
       <w:r>
         <w:t xml:space="preserve"> </w:t>
@@ -1893,11 +2245,16 @@
       <w:r>
         <w:t xml:space="preserve">Link: </w:t>
       </w:r>
-      <w:r>
-        <w:rPr>
-          <w:color w:val="FF0000"/>
-        </w:rPr>
-        <w:t>//</w:t>
+      <w:hyperlink r:id="rId16" w:history="1">
+        <w:r>
+          <w:rPr>
+            <w:rStyle w:val="Hyperlink"/>
+          </w:rPr>
+          <w:t>https://trello.com/b/ebuqrUmq</w:t>
+        </w:r>
+      </w:hyperlink>
+      <w:r>
+        <w:tab/>
       </w:r>
     </w:p>
     <w:p>
@@ -1941,16 +2298,86 @@
         </w:numPr>
       </w:pPr>
       <w:r>
-        <w:t>Image:</w:t>
-      </w:r>
-      <w:r>
-        <w:t xml:space="preserve"> </w:t>
-      </w:r>
-      <w:r>
-        <w:rPr>
-          <w:color w:val="FF0000"/>
-        </w:rPr>
-        <w:t>//</w:t>
+        <w:rPr>
+          <w:noProof/>
+        </w:rPr>
+        <w:drawing>
+          <wp:anchor distT="0" distB="0" distL="114300" distR="114300" simplePos="0" relativeHeight="251658240" behindDoc="0" locked="0" layoutInCell="1" allowOverlap="1" wp14:anchorId="2D1342D5" wp14:editId="1903B044">
+            <wp:simplePos x="0" y="0"/>
+            <wp:positionH relativeFrom="margin">
+              <wp:align>left</wp:align>
+            </wp:positionH>
+            <wp:positionV relativeFrom="paragraph">
+              <wp:posOffset>378460</wp:posOffset>
+            </wp:positionV>
+            <wp:extent cx="5731510" cy="1593215"/>
+            <wp:effectExtent l="0" t="0" r="2540" b="6985"/>
+            <wp:wrapSquare wrapText="bothSides"/>
+            <wp:docPr id="3" name="Picture 3" descr="https://i.gyazo.com/b567cb94eecc64a88c141912449a576e.png"/>
+            <wp:cNvGraphicFramePr>
+              <a:graphicFrameLocks xmlns:a="http://schemas.openxmlformats.org/drawingml/2006/main" noChangeAspect="1"/>
+            </wp:cNvGraphicFramePr>
+            <a:graphic xmlns:a="http://schemas.openxmlformats.org/drawingml/2006/main">
+              <a:graphicData uri="http://schemas.openxmlformats.org/drawingml/2006/picture">
+                <pic:pic xmlns:pic="http://schemas.openxmlformats.org/drawingml/2006/picture">
+                  <pic:nvPicPr>
+                    <pic:cNvPr id="0" name="Picture 18" descr="https://i.gyazo.com/b567cb94eecc64a88c141912449a576e.png"/>
+                    <pic:cNvPicPr>
+                      <a:picLocks noChangeAspect="1" noChangeArrowheads="1"/>
+                    </pic:cNvPicPr>
+                  </pic:nvPicPr>
+                  <pic:blipFill>
+                    <a:blip r:embed="rId17" cstate="print">
+                      <a:extLst>
+                        <a:ext uri="{28A0092B-C50C-407E-A947-70E740481C1C}">
+                          <a14:useLocalDpi xmlns:a14="http://schemas.microsoft.com/office/drawing/2010/main" val="0"/>
+                        </a:ext>
+                      </a:extLst>
+                    </a:blip>
+                    <a:srcRect/>
+                    <a:stretch>
+                      <a:fillRect/>
+                    </a:stretch>
+                  </pic:blipFill>
+                  <pic:spPr bwMode="auto">
+                    <a:xfrm>
+                      <a:off x="0" y="0"/>
+                      <a:ext cx="5731510" cy="1593215"/>
+                    </a:xfrm>
+                    <a:prstGeom prst="rect">
+                      <a:avLst/>
+                    </a:prstGeom>
+                    <a:noFill/>
+                    <a:ln>
+                      <a:noFill/>
+                    </a:ln>
+                  </pic:spPr>
+                </pic:pic>
+              </a:graphicData>
+            </a:graphic>
+            <wp14:sizeRelH relativeFrom="page">
+              <wp14:pctWidth>0</wp14:pctWidth>
+            </wp14:sizeRelH>
+            <wp14:sizeRelV relativeFrom="page">
+              <wp14:pctHeight>0</wp14:pctHeight>
+            </wp14:sizeRelV>
+          </wp:anchor>
+        </w:drawing>
+      </w:r>
+      <w:r>
+        <w:t>A plugin used with Trello to create a Product Roadmap. A roadmap provides an overview for release/sprint deadlines.</w:t>
+      </w:r>
+    </w:p>
+    <w:p>
+      <w:pPr>
+        <w:pStyle w:val="ListParagraph"/>
+        <w:numPr>
+          <w:ilvl w:val="0"/>
+          <w:numId w:val="5"/>
+        </w:numPr>
+      </w:pPr>
+      <w:r>
+        <w:t>Scrum for Trello</w:t>
       </w:r>
     </w:p>
     <w:p>
@@ -1962,7 +2389,7 @@
         </w:numPr>
       </w:pPr>
       <w:r>
-        <w:t>A plugin used with Trello to create a Product Roadmap. A roadmap provides an overview for release/sprint deadlines.</w:t>
+        <w:t>A plugin used with Trello to support a ScrumBan flow, assigning values to cards for predicted hours, and hours complete.</w:t>
       </w:r>
     </w:p>
     <w:p>
@@ -1974,7 +2401,7 @@
         </w:numPr>
       </w:pPr>
       <w:r>
-        <w:t>Scrum for Trello</w:t>
+        <w:t>Burndown Chart for Trello</w:t>
       </w:r>
     </w:p>
     <w:p>
@@ -1986,7 +2413,39 @@
         </w:numPr>
       </w:pPr>
       <w:r>
-        <w:t>A plugin used with Trello to support a ScrumBan flow, assigning values to cards for predicted hours, and hours complete.</w:t>
+        <w:t xml:space="preserve">Link: </w:t>
+      </w:r>
+      <w:hyperlink r:id="rId18" w:history="1">
+        <w:r>
+          <w:rPr>
+            <w:rStyle w:val="Hyperlink"/>
+          </w:rPr>
+          <w:t>https://BurndownForTrello.com/share/fyxrvvd9ij</w:t>
+        </w:r>
+      </w:hyperlink>
+      <w:r>
+        <w:tab/>
+      </w:r>
+    </w:p>
+    <w:p>
+      <w:pPr>
+        <w:pStyle w:val="ListParagraph"/>
+        <w:numPr>
+          <w:ilvl w:val="1"/>
+          <w:numId w:val="5"/>
+        </w:numPr>
+      </w:pPr>
+      <w:r>
+        <w:t xml:space="preserve">A plugin that goes </w:t>
+      </w:r>
+      <w:r>
+        <w:t>together</w:t>
+      </w:r>
+      <w:r>
+        <w:t xml:space="preserve"> with Scrum for Trello, creating a </w:t>
+      </w:r>
+      <w:r>
+        <w:t xml:space="preserve">burndown chart depending on the values from the hours complete. This predicts the date of completion with a graph demonstrating where the project stands compared to where it should be. </w:t>
       </w:r>
     </w:p>
     <w:p>
@@ -1998,7 +2457,7 @@
         </w:numPr>
       </w:pPr>
       <w:r>
-        <w:t>Burndown Chart for Trello</w:t>
+        <w:t>GitHub</w:t>
       </w:r>
     </w:p>
     <w:p>
@@ -2010,13 +2469,18 @@
         </w:numPr>
       </w:pPr>
       <w:r>
-        <w:t xml:space="preserve">Image: </w:t>
-      </w:r>
-      <w:r>
-        <w:rPr>
-          <w:color w:val="FF0000"/>
-        </w:rPr>
-        <w:t>//</w:t>
+        <w:t xml:space="preserve">Link: </w:t>
+      </w:r>
+      <w:hyperlink r:id="rId19" w:history="1">
+        <w:r>
+          <w:rPr>
+            <w:rStyle w:val="Hyperlink"/>
+          </w:rPr>
+          <w:t>https://github.com/lwest2/SOFT352</w:t>
+        </w:r>
+      </w:hyperlink>
+      <w:r>
+        <w:tab/>
       </w:r>
     </w:p>
     <w:p>
@@ -2028,16 +2492,10 @@
         </w:numPr>
       </w:pPr>
       <w:r>
-        <w:t xml:space="preserve">A plugin that goes </w:t>
-      </w:r>
-      <w:r>
-        <w:t>together</w:t>
-      </w:r>
-      <w:r>
-        <w:t xml:space="preserve"> with Scrum for Trello, creating a </w:t>
-      </w:r>
-      <w:r>
-        <w:t xml:space="preserve">burndown chart depending on the values from the hours complete. This predicts the date of completion with a graph demonstrating where the project stands compared to where it should be. </w:t>
+        <w:t xml:space="preserve">GitHub provides a repository service and version control. Commits and pushes allow the data to be pulled from other systems. Rollback operations can be used to undo previous commits therefore </w:t>
+      </w:r>
+      <w:r>
+        <w:t>data cannot be lost.</w:t>
       </w:r>
     </w:p>
     <w:p>
@@ -2049,7 +2507,7 @@
         </w:numPr>
       </w:pPr>
       <w:r>
-        <w:t>GitHub</w:t>
+        <w:t>GitHub for Desktop</w:t>
       </w:r>
     </w:p>
     <w:p>
@@ -2061,14 +2519,28 @@
         </w:numPr>
       </w:pPr>
       <w:r>
-        <w:t xml:space="preserve">Link: </w:t>
-      </w:r>
-      <w:r>
-        <w:rPr>
-          <w:color w:val="FF0000"/>
-        </w:rPr>
-        <w:t>//</w:t>
-      </w:r>
+        <w:t xml:space="preserve">A Desktop client for GitHub repositories with a </w:t>
+      </w:r>
+      <w:r>
+        <w:t>user-friendly</w:t>
+      </w:r>
+      <w:r>
+        <w:t xml:space="preserve"> interface for push and pull requests.</w:t>
+      </w:r>
+    </w:p>
+    <w:p>
+      <w:pPr>
+        <w:pStyle w:val="ListParagraph"/>
+        <w:numPr>
+          <w:ilvl w:val="0"/>
+          <w:numId w:val="5"/>
+        </w:numPr>
+      </w:pPr>
+      <w:proofErr w:type="spellStart"/>
+      <w:r>
+        <w:t>DiffMerge</w:t>
+      </w:r>
+      <w:proofErr w:type="spellEnd"/>
     </w:p>
     <w:p>
       <w:pPr>
@@ -2079,10 +2551,23 @@
         </w:numPr>
       </w:pPr>
       <w:r>
-        <w:t xml:space="preserve">GitHub provides a repository service and version control. Commits and pushes allow the data to be pulled from other systems. Rollback operations can be used to undo previous commits therefore </w:t>
-      </w:r>
-      <w:r>
-        <w:t>data cannot be lost.</w:t>
+        <w:t xml:space="preserve">Used in conjunction with the merge of branches. If there are any conflicts that cannot be resolved by </w:t>
+      </w:r>
+      <w:proofErr w:type="gramStart"/>
+      <w:r>
+        <w:t>GitHub</w:t>
+      </w:r>
+      <w:proofErr w:type="gramEnd"/>
+      <w:r>
+        <w:t xml:space="preserve"> then changes can be edited with </w:t>
+      </w:r>
+      <w:proofErr w:type="spellStart"/>
+      <w:r>
+        <w:t>DiffMerge</w:t>
+      </w:r>
+      <w:proofErr w:type="spellEnd"/>
+      <w:r>
+        <w:t>.</w:t>
       </w:r>
     </w:p>
     <w:p>
@@ -2094,7 +2579,7 @@
         </w:numPr>
       </w:pPr>
       <w:r>
-        <w:t>GitHub for Desktop</w:t>
+        <w:t>Atom</w:t>
       </w:r>
     </w:p>
     <w:p>
@@ -2106,14 +2591,43 @@
         </w:numPr>
       </w:pPr>
       <w:r>
-        <w:lastRenderedPageBreak/>
-        <w:t xml:space="preserve">A Desktop client for GitHub repositories with a </w:t>
-      </w:r>
-      <w:r>
-        <w:t>user-friendly</w:t>
-      </w:r>
-      <w:r>
-        <w:t xml:space="preserve"> interface for push and pull requests.</w:t>
+        <w:t>Used to write the source code for HTML, CSS and JavaScript</w:t>
+      </w:r>
+      <w:r>
+        <w:t>/</w:t>
+      </w:r>
+      <w:proofErr w:type="spellStart"/>
+      <w:r>
+        <w:t>JQuery</w:t>
+      </w:r>
+      <w:proofErr w:type="spellEnd"/>
+      <w:r>
+        <w:t>.</w:t>
+      </w:r>
+    </w:p>
+    <w:p>
+      <w:pPr>
+        <w:rPr>
+          <w:b/>
+        </w:rPr>
+      </w:pPr>
+      <w:r>
+        <w:rPr>
+          <w:b/>
+        </w:rPr>
+        <w:t>5.2.</w:t>
+      </w:r>
+      <w:r>
+        <w:rPr>
+          <w:b/>
+        </w:rPr>
+        <w:t xml:space="preserve">2 </w:t>
+      </w:r>
+      <w:r>
+        <w:rPr>
+          <w:b/>
+        </w:rPr>
+        <w:t>Documentation</w:t>
       </w:r>
     </w:p>
     <w:p>
@@ -2124,11 +2638,9 @@
           <w:numId w:val="5"/>
         </w:numPr>
       </w:pPr>
-      <w:proofErr w:type="spellStart"/>
-      <w:r>
-        <w:t>DiffMerge</w:t>
-      </w:r>
-      <w:proofErr w:type="spellEnd"/>
+      <w:r>
+        <w:t>Sketchpad 5.1</w:t>
+      </w:r>
     </w:p>
     <w:p>
       <w:pPr>
@@ -2139,23 +2651,8 @@
         </w:numPr>
       </w:pPr>
       <w:r>
-        <w:t xml:space="preserve">Used in conjunction with the merge of branches. If there are any conflicts that cannot be resolved by </w:t>
-      </w:r>
-      <w:proofErr w:type="gramStart"/>
-      <w:r>
-        <w:t>GitHub</w:t>
-      </w:r>
-      <w:proofErr w:type="gramEnd"/>
-      <w:r>
-        <w:t xml:space="preserve"> then changes can be edited with </w:t>
-      </w:r>
-      <w:proofErr w:type="spellStart"/>
-      <w:r>
-        <w:t>DiffMerge</w:t>
-      </w:r>
-      <w:proofErr w:type="spellEnd"/>
-      <w:r>
-        <w:t>.</w:t>
+        <w:lastRenderedPageBreak/>
+        <w:t>A creation tool for drawing the user persona images.</w:t>
       </w:r>
     </w:p>
     <w:p>
@@ -2167,7 +2664,15 @@
         </w:numPr>
       </w:pPr>
       <w:r>
-        <w:t>Atom</w:t>
+        <w:t xml:space="preserve">Balsamiq </w:t>
+      </w:r>
+      <w:proofErr w:type="spellStart"/>
+      <w:r>
+        <w:t>Mockups</w:t>
+      </w:r>
+      <w:proofErr w:type="spellEnd"/>
+      <w:r>
+        <w:t xml:space="preserve"> 3</w:t>
       </w:r>
     </w:p>
     <w:p>
@@ -2179,43 +2684,22 @@
         </w:numPr>
       </w:pPr>
       <w:r>
-        <w:t>Used to write the source code for HTML, CSS and JavaScript</w:t>
-      </w:r>
-      <w:r>
-        <w:t>/</w:t>
-      </w:r>
-      <w:proofErr w:type="spellStart"/>
-      <w:r>
-        <w:t>JQuery</w:t>
-      </w:r>
-      <w:proofErr w:type="spellEnd"/>
-      <w:r>
-        <w:t>.</w:t>
-      </w:r>
-    </w:p>
-    <w:p>
-      <w:pPr>
-        <w:rPr>
-          <w:b/>
-        </w:rPr>
-      </w:pPr>
-      <w:r>
-        <w:rPr>
-          <w:b/>
-        </w:rPr>
-        <w:t>5.2.</w:t>
-      </w:r>
-      <w:r>
-        <w:rPr>
-          <w:b/>
-        </w:rPr>
-        <w:t xml:space="preserve">2 </w:t>
-      </w:r>
-      <w:r>
-        <w:rPr>
-          <w:b/>
-        </w:rPr>
-        <w:t>Documentation</w:t>
+        <w:t>A tool to create sketches/prototypes of the webpage design.  Also used to represent a</w:t>
+      </w:r>
+      <w:r>
+        <w:t xml:space="preserve"> </w:t>
+      </w:r>
+      <w:r>
+        <w:t xml:space="preserve">tree </w:t>
+      </w:r>
+      <w:r>
+        <w:t xml:space="preserve">hierarchy </w:t>
+      </w:r>
+      <w:r>
+        <w:t>of page</w:t>
+      </w:r>
+      <w:r>
+        <w:t>s.</w:t>
       </w:r>
     </w:p>
     <w:p>
@@ -2227,7 +2711,7 @@
         </w:numPr>
       </w:pPr>
       <w:r>
-        <w:t>Sketchpad 5.1</w:t>
+        <w:t>Microsoft Word &amp; PDF</w:t>
       </w:r>
     </w:p>
     <w:p>
@@ -2239,77 +2723,6 @@
         </w:numPr>
       </w:pPr>
       <w:r>
-        <w:t>A creation tool for drawing the user persona images.</w:t>
-      </w:r>
-    </w:p>
-    <w:p>
-      <w:pPr>
-        <w:pStyle w:val="ListParagraph"/>
-        <w:numPr>
-          <w:ilvl w:val="0"/>
-          <w:numId w:val="5"/>
-        </w:numPr>
-      </w:pPr>
-      <w:r>
-        <w:t xml:space="preserve">Balsamiq </w:t>
-      </w:r>
-      <w:proofErr w:type="spellStart"/>
-      <w:r>
-        <w:t>Mockups</w:t>
-      </w:r>
-      <w:proofErr w:type="spellEnd"/>
-      <w:r>
-        <w:t xml:space="preserve"> 3</w:t>
-      </w:r>
-    </w:p>
-    <w:p>
-      <w:pPr>
-        <w:pStyle w:val="ListParagraph"/>
-        <w:numPr>
-          <w:ilvl w:val="1"/>
-          <w:numId w:val="5"/>
-        </w:numPr>
-      </w:pPr>
-      <w:r>
-        <w:t>A tool to create sketches/prototypes of the webpage design.  Also used to represent a</w:t>
-      </w:r>
-      <w:r>
-        <w:t xml:space="preserve"> </w:t>
-      </w:r>
-      <w:r>
-        <w:t xml:space="preserve">tree </w:t>
-      </w:r>
-      <w:r>
-        <w:t xml:space="preserve">hierarchy </w:t>
-      </w:r>
-      <w:r>
-        <w:t>of page</w:t>
-      </w:r>
-      <w:r>
-        <w:t>s.</w:t>
-      </w:r>
-    </w:p>
-    <w:p>
-      <w:pPr>
-        <w:pStyle w:val="ListParagraph"/>
-        <w:numPr>
-          <w:ilvl w:val="0"/>
-          <w:numId w:val="5"/>
-        </w:numPr>
-      </w:pPr>
-      <w:r>
-        <w:t>Microsoft Word &amp; PDF</w:t>
-      </w:r>
-    </w:p>
-    <w:p>
-      <w:pPr>
-        <w:pStyle w:val="ListParagraph"/>
-        <w:numPr>
-          <w:ilvl w:val="1"/>
-          <w:numId w:val="5"/>
-        </w:numPr>
-      </w:pPr>
-      <w:r>
         <w:t>Used for documenting</w:t>
       </w:r>
       <w:r>
@@ -2405,8 +2818,6 @@
       <w:r>
         <w:t xml:space="preserve"> using Webhooks.</w:t>
       </w:r>
-      <w:bookmarkStart w:id="0" w:name="_GoBack"/>
-      <w:bookmarkEnd w:id="0"/>
     </w:p>
     <w:p>
       <w:pPr>
@@ -2581,7 +2992,7 @@
                           </pic:cNvPicPr>
                         </pic:nvPicPr>
                         <pic:blipFill>
-                          <a:blip r:embed="rId8" cstate="print">
+                          <a:blip r:embed="rId20" cstate="print">
                             <a:extLst>
                               <a:ext uri="{28A0092B-C50C-407E-A947-70E740481C1C}">
                                 <a14:useLocalDpi xmlns:a14="http://schemas.microsoft.com/office/drawing/2010/main" val="0"/>
@@ -2996,6 +3407,7 @@
               <w:rPr>
                 <w:noProof/>
               </w:rPr>
+              <w:lastRenderedPageBreak/>
               <w:drawing>
                 <wp:inline distT="0" distB="0" distL="0" distR="0" wp14:anchorId="0BAFB8F3" wp14:editId="6F5700C4">
                   <wp:extent cx="3269672" cy="1932305"/>
@@ -3014,7 +3426,7 @@
                           </pic:cNvPicPr>
                         </pic:nvPicPr>
                         <pic:blipFill>
-                          <a:blip r:embed="rId9" cstate="print">
+                          <a:blip r:embed="rId21" cstate="print">
                             <a:extLst>
                               <a:ext uri="{28A0092B-C50C-407E-A947-70E740481C1C}">
                                 <a14:useLocalDpi xmlns:a14="http://schemas.microsoft.com/office/drawing/2010/main" val="0"/>
@@ -3349,7 +3761,7 @@
       </w:r>
     </w:p>
     <w:p>
-      <w:hyperlink r:id="rId10" w:history="1">
+      <w:hyperlink r:id="rId22" w:history="1">
         <w:r>
           <w:rPr>
             <w:rStyle w:val="Hyperlink"/>
@@ -3364,7 +3776,7 @@
       </w:r>
     </w:p>
     <w:p>
-      <w:hyperlink r:id="rId11" w:history="1">
+      <w:hyperlink r:id="rId23" w:history="1">
         <w:r>
           <w:rPr>
             <w:rStyle w:val="Hyperlink"/>
@@ -3375,12 +3787,11 @@
     </w:p>
     <w:p>
       <w:r>
-        <w:lastRenderedPageBreak/>
         <w:t>Details: Linear style portfolio with navigation that scrolls down the page instead of opening a new page. Has all the information and pictures embed into one page.</w:t>
       </w:r>
     </w:p>
     <w:p>
-      <w:hyperlink r:id="rId12" w:history="1">
+      <w:hyperlink r:id="rId24" w:history="1">
         <w:r>
           <w:rPr>
             <w:rStyle w:val="Hyperlink"/>
@@ -3423,6 +3834,7 @@
         <w:rPr>
           <w:b/>
         </w:rPr>
+        <w:lastRenderedPageBreak/>
         <w:t>Why do they need the feature?</w:t>
       </w:r>
     </w:p>
@@ -3445,7 +3857,7 @@
       </w:r>
     </w:p>
     <w:p>
-      <w:hyperlink r:id="rId13" w:history="1">
+      <w:hyperlink r:id="rId25" w:history="1">
         <w:r>
           <w:rPr>
             <w:rStyle w:val="Hyperlink"/>
@@ -3460,7 +3872,7 @@
       </w:r>
     </w:p>
     <w:p>
-      <w:hyperlink r:id="rId14" w:history="1">
+      <w:hyperlink r:id="rId26" w:history="1">
         <w:r>
           <w:rPr>
             <w:rStyle w:val="Hyperlink"/>
@@ -3553,7 +3965,7 @@
       </w:r>
     </w:p>
     <w:p>
-      <w:hyperlink r:id="rId15" w:history="1">
+      <w:hyperlink r:id="rId27" w:history="1">
         <w:r>
           <w:rPr>
             <w:rStyle w:val="Hyperlink"/>
@@ -3568,7 +3980,7 @@
       </w:r>
     </w:p>
     <w:p>
-      <w:hyperlink r:id="rId16" w:history="1">
+      <w:hyperlink r:id="rId28" w:history="1">
         <w:r>
           <w:rPr>
             <w:rStyle w:val="Hyperlink"/>
@@ -3579,80 +3991,80 @@
     </w:p>
     <w:p>
       <w:r>
+        <w:t>Details: Use instant messaging via a friends list. Keeps track of conversations and notifies when there is a new message.</w:t>
+      </w:r>
+    </w:p>
+    <w:p>
+      <w:pPr>
+        <w:rPr>
+          <w:sz w:val="24"/>
+          <w:szCs w:val="24"/>
+        </w:rPr>
+      </w:pPr>
+    </w:p>
+    <w:p>
+      <w:pPr>
+        <w:rPr>
+          <w:b/>
+          <w:sz w:val="24"/>
+        </w:rPr>
+      </w:pPr>
+      <w:r>
+        <w:rPr>
+          <w:b/>
+          <w:sz w:val="24"/>
+          <w:szCs w:val="24"/>
+        </w:rPr>
+        <w:t>8.2</w:t>
+      </w:r>
+      <w:r>
+        <w:rPr>
+          <w:b/>
+          <w:sz w:val="24"/>
+          <w:szCs w:val="24"/>
+        </w:rPr>
+        <w:t xml:space="preserve"> User Stories</w:t>
+      </w:r>
+    </w:p>
+    <w:p>
+      <w:pPr>
+        <w:rPr>
+          <w:b/>
+          <w:sz w:val="24"/>
+        </w:rPr>
+      </w:pPr>
+      <w:r>
+        <w:rPr>
+          <w:b/>
+          <w:sz w:val="24"/>
+        </w:rPr>
+        <w:t>[ADMIN]</w:t>
+      </w:r>
+    </w:p>
+    <w:p>
+      <w:r>
+        <w:rPr>
+          <w:b/>
+        </w:rPr>
+        <w:t>As a…</w:t>
+      </w:r>
+    </w:p>
+    <w:p>
+      <w:r>
+        <w:t>Admin</w:t>
+      </w:r>
+    </w:p>
+    <w:p>
+      <w:r>
+        <w:rPr>
+          <w:b/>
+        </w:rPr>
+        <w:t>I need…</w:t>
+      </w:r>
+    </w:p>
+    <w:p>
+      <w:r>
         <w:lastRenderedPageBreak/>
-        <w:t>Details: Use instant messaging via a friends list. Keeps track of conversations and notifies when there is a new message.</w:t>
-      </w:r>
-    </w:p>
-    <w:p>
-      <w:pPr>
-        <w:rPr>
-          <w:sz w:val="24"/>
-          <w:szCs w:val="24"/>
-        </w:rPr>
-      </w:pPr>
-    </w:p>
-    <w:p>
-      <w:pPr>
-        <w:rPr>
-          <w:b/>
-          <w:sz w:val="24"/>
-        </w:rPr>
-      </w:pPr>
-      <w:r>
-        <w:rPr>
-          <w:b/>
-          <w:sz w:val="24"/>
-          <w:szCs w:val="24"/>
-        </w:rPr>
-        <w:t>8.2</w:t>
-      </w:r>
-      <w:r>
-        <w:rPr>
-          <w:b/>
-          <w:sz w:val="24"/>
-          <w:szCs w:val="24"/>
-        </w:rPr>
-        <w:t xml:space="preserve"> User Stories</w:t>
-      </w:r>
-    </w:p>
-    <w:p>
-      <w:pPr>
-        <w:rPr>
-          <w:b/>
-          <w:sz w:val="24"/>
-        </w:rPr>
-      </w:pPr>
-      <w:r>
-        <w:rPr>
-          <w:b/>
-          <w:sz w:val="24"/>
-        </w:rPr>
-        <w:t>[ADMIN]</w:t>
-      </w:r>
-    </w:p>
-    <w:p>
-      <w:r>
-        <w:rPr>
-          <w:b/>
-        </w:rPr>
-        <w:t>As a…</w:t>
-      </w:r>
-    </w:p>
-    <w:p>
-      <w:r>
-        <w:t>Admin</w:t>
-      </w:r>
-    </w:p>
-    <w:p>
-      <w:r>
-        <w:rPr>
-          <w:b/>
-        </w:rPr>
-        <w:t>I need…</w:t>
-      </w:r>
-    </w:p>
-    <w:p>
-      <w:r>
         <w:t>Add blog posts</w:t>
       </w:r>
     </w:p>
@@ -3804,7 +4216,6 @@
     </w:p>
     <w:p>
       <w:r>
-        <w:lastRenderedPageBreak/>
         <w:t>Spam accounts or accounts that have caused offense can be deleted.</w:t>
       </w:r>
     </w:p>
@@ -3860,6 +4271,7 @@
         <w:rPr>
           <w:b/>
         </w:rPr>
+        <w:lastRenderedPageBreak/>
         <w:t>So that…</w:t>
       </w:r>
     </w:p>
@@ -4003,7 +4415,6 @@
     </w:p>
     <w:p>
       <w:r>
-        <w:lastRenderedPageBreak/>
         <w:t>Offensive comments or spam can be moderated.</w:t>
       </w:r>
     </w:p>
@@ -4059,6 +4470,7 @@
         <w:rPr>
           <w:b/>
         </w:rPr>
+        <w:lastRenderedPageBreak/>
         <w:t>So that…</w:t>
       </w:r>
     </w:p>
@@ -4202,7 +4614,6 @@
     </w:p>
     <w:p>
       <w:r>
-        <w:lastRenderedPageBreak/>
         <w:t>The admin can comment on own posts or reply to discussion on blog posts.</w:t>
       </w:r>
     </w:p>
@@ -4246,6 +4657,7 @@
         <w:rPr>
           <w:b/>
         </w:rPr>
+        <w:lastRenderedPageBreak/>
         <w:t>So that…</w:t>
       </w:r>
     </w:p>
@@ -4398,7 +4810,6 @@
         <w:rPr>
           <w:b/>
         </w:rPr>
-        <w:lastRenderedPageBreak/>
         <w:t>So that…</w:t>
       </w:r>
     </w:p>
@@ -4450,6 +4861,7 @@
     </w:p>
     <w:p>
       <w:r>
+        <w:lastRenderedPageBreak/>
         <w:t>I can discuss further means of discussion and projects for commission.</w:t>
       </w:r>
     </w:p>
@@ -4654,42 +5066,42 @@
           <w:sz w:val="24"/>
           <w:szCs w:val="24"/>
         </w:rPr>
+        <w:t>8.3 Sketches</w:t>
+      </w:r>
+    </w:p>
+    <w:p>
+      <w:pPr>
+        <w:rPr>
+          <w:b/>
+          <w:sz w:val="24"/>
+          <w:szCs w:val="24"/>
+        </w:rPr>
+      </w:pPr>
+      <w:r>
+        <w:rPr>
+          <w:b/>
+          <w:sz w:val="24"/>
+          <w:szCs w:val="24"/>
+        </w:rPr>
+        <w:t>Page Hierarchy</w:t>
+      </w:r>
+    </w:p>
+    <w:p>
+      <w:pPr>
+        <w:rPr>
+          <w:b/>
+          <w:sz w:val="24"/>
+          <w:szCs w:val="24"/>
+        </w:rPr>
+      </w:pPr>
+      <w:r>
+        <w:rPr>
+          <w:b/>
+          <w:noProof/>
+          <w:sz w:val="24"/>
+          <w:szCs w:val="24"/>
+        </w:rPr>
         <w:lastRenderedPageBreak/>
-        <w:t>8.3 Sketches</w:t>
-      </w:r>
-    </w:p>
-    <w:p>
-      <w:pPr>
-        <w:rPr>
-          <w:b/>
-          <w:sz w:val="24"/>
-          <w:szCs w:val="24"/>
-        </w:rPr>
-      </w:pPr>
-      <w:r>
-        <w:rPr>
-          <w:b/>
-          <w:sz w:val="24"/>
-          <w:szCs w:val="24"/>
-        </w:rPr>
-        <w:t>Page Hierarchy</w:t>
-      </w:r>
-    </w:p>
-    <w:p>
-      <w:pPr>
-        <w:rPr>
-          <w:b/>
-          <w:sz w:val="24"/>
-          <w:szCs w:val="24"/>
-        </w:rPr>
-      </w:pPr>
-      <w:r>
-        <w:rPr>
-          <w:b/>
-          <w:noProof/>
-          <w:sz w:val="24"/>
-          <w:szCs w:val="24"/>
-        </w:rPr>
         <w:drawing>
           <wp:inline distT="0" distB="0" distL="0" distR="0" wp14:anchorId="7CE94D23" wp14:editId="31C0FA51">
             <wp:extent cx="5516880" cy="3802380"/>
@@ -4708,7 +5120,7 @@
                     </pic:cNvPicPr>
                   </pic:nvPicPr>
                   <pic:blipFill>
-                    <a:blip r:embed="rId17">
+                    <a:blip r:embed="rId29">
                       <a:extLst>
                         <a:ext uri="{28A0092B-C50C-407E-A947-70E740481C1C}">
                           <a14:useLocalDpi xmlns:a14="http://schemas.microsoft.com/office/drawing/2010/main" val="0"/>
@@ -4790,7 +5202,7 @@
                     </pic:cNvPicPr>
                   </pic:nvPicPr>
                   <pic:blipFill>
-                    <a:blip r:embed="rId18">
+                    <a:blip r:embed="rId30">
                       <a:extLst>
                         <a:ext uri="{28A0092B-C50C-407E-A947-70E740481C1C}">
                           <a14:useLocalDpi xmlns:a14="http://schemas.microsoft.com/office/drawing/2010/main" val="0"/>
@@ -4873,7 +5285,7 @@
                     </pic:cNvPicPr>
                   </pic:nvPicPr>
                   <pic:blipFill>
-                    <a:blip r:embed="rId19">
+                    <a:blip r:embed="rId31">
                       <a:extLst>
                         <a:ext uri="{28A0092B-C50C-407E-A947-70E740481C1C}">
                           <a14:useLocalDpi xmlns:a14="http://schemas.microsoft.com/office/drawing/2010/main" val="0"/>
@@ -4956,7 +5368,7 @@
                     </pic:cNvPicPr>
                   </pic:nvPicPr>
                   <pic:blipFill>
-                    <a:blip r:embed="rId20">
+                    <a:blip r:embed="rId32">
                       <a:extLst>
                         <a:ext uri="{28A0092B-C50C-407E-A947-70E740481C1C}">
                           <a14:useLocalDpi xmlns:a14="http://schemas.microsoft.com/office/drawing/2010/main" val="0"/>
@@ -5039,7 +5451,7 @@
                     </pic:cNvPicPr>
                   </pic:nvPicPr>
                   <pic:blipFill>
-                    <a:blip r:embed="rId21">
+                    <a:blip r:embed="rId33">
                       <a:extLst>
                         <a:ext uri="{28A0092B-C50C-407E-A947-70E740481C1C}">
                           <a14:useLocalDpi xmlns:a14="http://schemas.microsoft.com/office/drawing/2010/main" val="0"/>
@@ -5122,7 +5534,7 @@
                     </pic:cNvPicPr>
                   </pic:nvPicPr>
                   <pic:blipFill>
-                    <a:blip r:embed="rId22" cstate="print">
+                    <a:blip r:embed="rId34" cstate="print">
                       <a:extLst>
                         <a:ext uri="{28A0092B-C50C-407E-A947-70E740481C1C}">
                           <a14:useLocalDpi xmlns:a14="http://schemas.microsoft.com/office/drawing/2010/main" val="0"/>
@@ -5196,7 +5608,7 @@
                     </pic:cNvPicPr>
                   </pic:nvPicPr>
                   <pic:blipFill>
-                    <a:blip r:embed="rId23">
+                    <a:blip r:embed="rId35">
                       <a:extLst>
                         <a:ext uri="{28A0092B-C50C-407E-A947-70E740481C1C}">
                           <a14:useLocalDpi xmlns:a14="http://schemas.microsoft.com/office/drawing/2010/main" val="0"/>
@@ -5286,7 +5698,7 @@
                     </pic:cNvPicPr>
                   </pic:nvPicPr>
                   <pic:blipFill>
-                    <a:blip r:embed="rId24">
+                    <a:blip r:embed="rId36">
                       <a:extLst>
                         <a:ext uri="{28A0092B-C50C-407E-A947-70E740481C1C}">
                           <a14:useLocalDpi xmlns:a14="http://schemas.microsoft.com/office/drawing/2010/main" val="0"/>
@@ -5377,7 +5789,7 @@
                     </pic:cNvPicPr>
                   </pic:nvPicPr>
                   <pic:blipFill>
-                    <a:blip r:embed="rId25">
+                    <a:blip r:embed="rId37">
                       <a:extLst>
                         <a:ext uri="{28A0092B-C50C-407E-A947-70E740481C1C}">
                           <a14:useLocalDpi xmlns:a14="http://schemas.microsoft.com/office/drawing/2010/main" val="0"/>
@@ -5469,7 +5881,7 @@
                     </pic:cNvPicPr>
                   </pic:nvPicPr>
                   <pic:blipFill>
-                    <a:blip r:embed="rId26">
+                    <a:blip r:embed="rId38">
                       <a:extLst>
                         <a:ext uri="{28A0092B-C50C-407E-A947-70E740481C1C}">
                           <a14:useLocalDpi xmlns:a14="http://schemas.microsoft.com/office/drawing/2010/main" val="0"/>
@@ -5502,8 +5914,8 @@
       </w:r>
     </w:p>
     <w:sectPr>
-      <w:headerReference w:type="default" r:id="rId27"/>
-      <w:footerReference w:type="default" r:id="rId28"/>
+      <w:headerReference w:type="default" r:id="rId39"/>
+      <w:footerReference w:type="default" r:id="rId40"/>
       <w:pgSz w:w="11906" w:h="16838"/>
       <w:pgMar w:top="1440" w:right="1440" w:bottom="1440" w:left="1440" w:header="708" w:footer="708" w:gutter="0"/>
       <w:cols w:space="708"/>
@@ -6889,6 +7301,7 @@
   <w:style w:type="character" w:default="1" w:styleId="DefaultParagraphFont">
     <w:name w:val="Default Paragraph Font"/>
     <w:uiPriority w:val="1"/>
+    <w:semiHidden/>
     <w:unhideWhenUsed/>
   </w:style>
   <w:style w:type="table" w:default="1" w:styleId="TableNormal">
@@ -6996,6 +7409,18 @@
     <w:link w:val="Footer"/>
     <w:uiPriority w:val="99"/>
     <w:rsid w:val="00B7446F"/>
+  </w:style>
+  <w:style w:type="character" w:styleId="UnresolvedMention">
+    <w:name w:val="Unresolved Mention"/>
+    <w:basedOn w:val="DefaultParagraphFont"/>
+    <w:uiPriority w:val="99"/>
+    <w:semiHidden/>
+    <w:unhideWhenUsed/>
+    <w:rsid w:val="00EF4DF0"/>
+    <w:rPr>
+      <w:color w:val="605E5C"/>
+      <w:shd w:val="clear" w:color="auto" w:fill="E1DFDD"/>
+    </w:rPr>
   </w:style>
 </w:styles>
 </file>
@@ -7300,7 +7725,7 @@
 </file>
 
 <file path=customXml/itemProps1.xml><?xml version="1.0" encoding="utf-8"?>
-<ds:datastoreItem xmlns:ds="http://schemas.openxmlformats.org/officeDocument/2006/customXml" ds:itemID="{7789AE78-A572-4743-929F-D376FE21DE00}">
+<ds:datastoreItem xmlns:ds="http://schemas.openxmlformats.org/officeDocument/2006/customXml" ds:itemID="{94C8B43A-DA17-46E5-8AA7-1C176DC696D7}">
   <ds:schemaRefs>
     <ds:schemaRef ds:uri="http://schemas.openxmlformats.org/officeDocument/2006/bibliography"/>
   </ds:schemaRefs>

</xml_diff>